<commit_message>
Se modifico trazo fino caso de uso "Registrar asignacion paciente". Se agrego la ERS. No completada del todo.
</commit_message>
<xml_diff>
--- a/repository/S.A.P.O/Producto/Iteraciones/Iteracion_01/02_Documento_Requerimiento/Trazos finos/Trazo_Fino_CU_Registrar_Asignacion_Paciente.docx
+++ b/repository/S.A.P.O/Producto/Iteraciones/Iteracion_01/02_Documento_Requerimiento/Trazos finos/Trazo_Fino_CU_Registrar_Asignacion_Paciente.docx
@@ -1214,6 +1214,14 @@
               </w:rPr>
               <w:t xml:space="preserve"> </w:t>
             </w:r>
+            <w:r>
+              <w:rPr>
+                <w:rFonts w:ascii="Arial" w:hAnsi="Arial" w:cs="Arial"/>
+                <w:b/>
+                <w:bCs/>
+              </w:rPr>
+              <w:t>Se registra la asignación del paciente a un alumno.</w:t>
+            </w:r>
           </w:p>
         </w:tc>
       </w:tr>
@@ -1265,7 +1273,6 @@
                 <w:rFonts w:ascii="Arial" w:hAnsi="Arial" w:cs="Arial"/>
                 <w:b/>
                 <w:bCs/>
-                <w:lang w:val="es-ES" w:eastAsia="es-ES"/>
               </w:rPr>
             </w:pPr>
             <w:r>
@@ -1284,6 +1291,86 @@
               </w:rPr>
               <w:t xml:space="preserve"> </w:t>
             </w:r>
+          </w:p>
+          <w:p>
+            <w:pPr>
+              <w:pStyle w:val="Prrafodelista"/>
+              <w:numPr>
+                <w:ilvl w:val="0"/>
+                <w:numId w:val="5"/>
+              </w:numPr>
+              <w:rPr>
+                <w:rFonts w:ascii="Arial" w:hAnsi="Arial" w:cs="Arial"/>
+                <w:b/>
+                <w:bCs/>
+              </w:rPr>
+            </w:pPr>
+            <w:r>
+              <w:rPr>
+                <w:rFonts w:ascii="Arial" w:hAnsi="Arial" w:cs="Arial"/>
+                <w:b/>
+                <w:bCs/>
+              </w:rPr>
+              <w:t>El caso de uso “Consultar paciente” no encuentra un paciente adecuado.</w:t>
+            </w:r>
+          </w:p>
+          <w:p>
+            <w:pPr>
+              <w:pStyle w:val="Prrafodelista"/>
+              <w:numPr>
+                <w:ilvl w:val="0"/>
+                <w:numId w:val="5"/>
+              </w:numPr>
+              <w:rPr>
+                <w:rFonts w:ascii="Arial" w:hAnsi="Arial" w:cs="Arial"/>
+                <w:b/>
+                <w:bCs/>
+              </w:rPr>
+            </w:pPr>
+            <w:r>
+              <w:rPr>
+                <w:rFonts w:ascii="Arial" w:hAnsi="Arial" w:cs="Arial"/>
+                <w:b/>
+                <w:bCs/>
+              </w:rPr>
+              <w:t>No existe el alumno en el sistema cuando la asignación la realiza el RRP.</w:t>
+            </w:r>
+          </w:p>
+          <w:p>
+            <w:pPr>
+              <w:pStyle w:val="Prrafodelista"/>
+              <w:numPr>
+                <w:ilvl w:val="0"/>
+                <w:numId w:val="5"/>
+              </w:numPr>
+              <w:rPr>
+                <w:rFonts w:ascii="Arial" w:hAnsi="Arial" w:cs="Arial"/>
+                <w:b/>
+                <w:bCs/>
+              </w:rPr>
+            </w:pPr>
+            <w:r>
+              <w:rPr>
+                <w:rFonts w:ascii="Arial" w:hAnsi="Arial" w:cs="Arial"/>
+                <w:b/>
+                <w:bCs/>
+              </w:rPr>
+              <w:t>El usuario no confirma la asignación.</w:t>
+            </w:r>
+          </w:p>
+          <w:p>
+            <w:pPr>
+              <w:pStyle w:val="Prrafodelista"/>
+              <w:numPr>
+                <w:ilvl w:val="0"/>
+                <w:numId w:val="5"/>
+              </w:numPr>
+              <w:rPr>
+                <w:rFonts w:ascii="Arial" w:hAnsi="Arial" w:cs="Arial"/>
+                <w:b/>
+                <w:bCs/>
+              </w:rPr>
+            </w:pPr>
           </w:p>
         </w:tc>
       </w:tr>
@@ -1458,25 +1545,31 @@
               <w:jc w:val="both"/>
               <w:rPr>
                 <w:rFonts w:ascii="Arial" w:hAnsi="Arial" w:cs="Arial"/>
-              </w:rPr>
-            </w:pPr>
-            <w:r>
-              <w:rPr>
-                <w:rFonts w:ascii="Arial" w:hAnsi="Arial" w:cs="Arial"/>
-              </w:rPr>
-              <w:t>Se llama al caso de uso “Consultar paciente”</w:t>
-            </w:r>
-            <w:r>
-              <w:rPr>
-                <w:rFonts w:ascii="Arial" w:hAnsi="Arial" w:cs="Arial"/>
-              </w:rPr>
-              <w:t xml:space="preserve"> y el mismo retorna un paciente con las características deseadas</w:t>
-            </w:r>
-            <w:r>
-              <w:rPr>
-                <w:rFonts w:ascii="Arial" w:hAnsi="Arial" w:cs="Arial"/>
-              </w:rPr>
-              <w:t>: problemática, materia, práctica, fecha y hora de la práctica.</w:t>
+                <w:lang w:val="es-ES" w:eastAsia="es-ES"/>
+              </w:rPr>
+            </w:pPr>
+            <w:r>
+              <w:rPr>
+                <w:rFonts w:ascii="Arial" w:hAnsi="Arial" w:cs="Arial"/>
+                <w:lang w:val="es-ES" w:eastAsia="es-ES"/>
+              </w:rPr>
+              <w:t xml:space="preserve">El sistema verifica el usuario </w:t>
+            </w:r>
+            <w:proofErr w:type="spellStart"/>
+            <w:r>
+              <w:rPr>
+                <w:rFonts w:ascii="Arial" w:hAnsi="Arial" w:cs="Arial"/>
+                <w:lang w:val="es-ES" w:eastAsia="es-ES"/>
+              </w:rPr>
+              <w:t>logueado</w:t>
+            </w:r>
+            <w:proofErr w:type="spellEnd"/>
+            <w:r>
+              <w:rPr>
+                <w:rFonts w:ascii="Arial" w:hAnsi="Arial" w:cs="Arial"/>
+                <w:lang w:val="es-ES" w:eastAsia="es-ES"/>
+              </w:rPr>
+              <w:t xml:space="preserve"> y el mismo es un alumno.</w:t>
             </w:r>
           </w:p>
         </w:tc>
@@ -1496,14 +1589,14 @@
               <w:jc w:val="both"/>
               <w:rPr>
                 <w:rFonts w:ascii="Arial" w:hAnsi="Arial" w:cs="Arial"/>
-                <w:lang w:eastAsia="es-ES"/>
+                <w:lang w:val="es-ES" w:eastAsia="es-ES"/>
               </w:rPr>
             </w:pPr>
             <w:proofErr w:type="gramStart"/>
             <w:r>
               <w:rPr>
                 <w:rFonts w:ascii="Arial" w:hAnsi="Arial" w:cs="Arial"/>
-                <w:lang w:eastAsia="es-ES"/>
+                <w:lang w:val="es-ES" w:eastAsia="es-ES"/>
               </w:rPr>
               <w:t>2.A</w:t>
             </w:r>
@@ -1511,9 +1604,25 @@
             <w:r>
               <w:rPr>
                 <w:rFonts w:ascii="Arial" w:hAnsi="Arial" w:cs="Arial"/>
-                <w:lang w:eastAsia="es-ES"/>
-              </w:rPr>
-              <w:t xml:space="preserve"> Se llama al caso de uso “Consultar paciente” y el mismo no retorna un paciente con las características deseadas.</w:t>
+                <w:lang w:val="es-ES" w:eastAsia="es-ES"/>
+              </w:rPr>
+              <w:t xml:space="preserve"> El sistema verifica el usuario </w:t>
+            </w:r>
+            <w:proofErr w:type="spellStart"/>
+            <w:r>
+              <w:rPr>
+                <w:rFonts w:ascii="Arial" w:hAnsi="Arial" w:cs="Arial"/>
+                <w:lang w:val="es-ES" w:eastAsia="es-ES"/>
+              </w:rPr>
+              <w:t>logueado</w:t>
+            </w:r>
+            <w:proofErr w:type="spellEnd"/>
+            <w:r>
+              <w:rPr>
+                <w:rFonts w:ascii="Arial" w:hAnsi="Arial" w:cs="Arial"/>
+                <w:lang w:val="es-ES" w:eastAsia="es-ES"/>
+              </w:rPr>
+              <w:t xml:space="preserve"> y el mismo es un RRP.</w:t>
             </w:r>
           </w:p>
           <w:p>
@@ -1521,14 +1630,14 @@
               <w:jc w:val="both"/>
               <w:rPr>
                 <w:rFonts w:ascii="Arial" w:hAnsi="Arial" w:cs="Arial"/>
-                <w:lang w:eastAsia="es-ES"/>
+                <w:lang w:val="es-ES" w:eastAsia="es-ES"/>
               </w:rPr>
             </w:pPr>
             <w:proofErr w:type="gramStart"/>
             <w:r>
               <w:rPr>
                 <w:rFonts w:ascii="Arial" w:hAnsi="Arial" w:cs="Arial"/>
-                <w:lang w:eastAsia="es-ES"/>
+                <w:lang w:val="es-ES" w:eastAsia="es-ES"/>
               </w:rPr>
               <w:t>2.A.1</w:t>
             </w:r>
@@ -1536,34 +1645,9 @@
             <w:r>
               <w:rPr>
                 <w:rFonts w:ascii="Arial" w:hAnsi="Arial" w:cs="Arial"/>
-                <w:lang w:eastAsia="es-ES"/>
-              </w:rPr>
-              <w:t xml:space="preserve"> El sistema informa la situación.</w:t>
-            </w:r>
-          </w:p>
-          <w:p>
-            <w:pPr>
-              <w:jc w:val="both"/>
-              <w:rPr>
-                <w:rFonts w:ascii="Arial" w:hAnsi="Arial" w:cs="Arial"/>
-                <w:lang w:eastAsia="es-ES"/>
-              </w:rPr>
-            </w:pPr>
-            <w:proofErr w:type="gramStart"/>
-            <w:r>
-              <w:rPr>
-                <w:rFonts w:ascii="Arial" w:hAnsi="Arial" w:cs="Arial"/>
-                <w:lang w:eastAsia="es-ES"/>
-              </w:rPr>
-              <w:t>2.A.2</w:t>
-            </w:r>
-            <w:proofErr w:type="gramEnd"/>
-            <w:r>
-              <w:rPr>
-                <w:rFonts w:ascii="Arial" w:hAnsi="Arial" w:cs="Arial"/>
-                <w:lang w:eastAsia="es-ES"/>
-              </w:rPr>
-              <w:t xml:space="preserve"> Se cancela el caso de uso.</w:t>
+                <w:lang w:val="es-ES" w:eastAsia="es-ES"/>
+              </w:rPr>
+              <w:t xml:space="preserve"> Sigue el curso normal.</w:t>
             </w:r>
           </w:p>
         </w:tc>
@@ -1596,31 +1680,25 @@
               <w:jc w:val="both"/>
               <w:rPr>
                 <w:rFonts w:ascii="Arial" w:hAnsi="Arial" w:cs="Arial"/>
-                <w:lang w:val="es-ES" w:eastAsia="es-ES"/>
-              </w:rPr>
-            </w:pPr>
-            <w:r>
-              <w:rPr>
-                <w:rFonts w:ascii="Arial" w:hAnsi="Arial" w:cs="Arial"/>
-                <w:lang w:val="es-ES" w:eastAsia="es-ES"/>
-              </w:rPr>
-              <w:t xml:space="preserve">El sistema verifica el usuario </w:t>
-            </w:r>
-            <w:proofErr w:type="spellStart"/>
-            <w:r>
-              <w:rPr>
-                <w:rFonts w:ascii="Arial" w:hAnsi="Arial" w:cs="Arial"/>
-                <w:lang w:val="es-ES" w:eastAsia="es-ES"/>
-              </w:rPr>
-              <w:t>logueado</w:t>
-            </w:r>
-            <w:proofErr w:type="spellEnd"/>
-            <w:r>
-              <w:rPr>
-                <w:rFonts w:ascii="Arial" w:hAnsi="Arial" w:cs="Arial"/>
-                <w:lang w:val="es-ES" w:eastAsia="es-ES"/>
-              </w:rPr>
-              <w:t xml:space="preserve"> y el mismo es un alumno.</w:t>
+              </w:rPr>
+            </w:pPr>
+            <w:r>
+              <w:rPr>
+                <w:rFonts w:ascii="Arial" w:hAnsi="Arial" w:cs="Arial"/>
+              </w:rPr>
+              <w:t>Se llama al caso de uso “Consultar paciente”</w:t>
+            </w:r>
+            <w:r>
+              <w:rPr>
+                <w:rFonts w:ascii="Arial" w:hAnsi="Arial" w:cs="Arial"/>
+              </w:rPr>
+              <w:t xml:space="preserve"> y el mismo retorna un paciente con las características deseadas</w:t>
+            </w:r>
+            <w:r>
+              <w:rPr>
+                <w:rFonts w:ascii="Arial" w:hAnsi="Arial" w:cs="Arial"/>
+              </w:rPr>
+              <w:t>: problemática, materia, práctica, fecha y hora de la práctica.</w:t>
             </w:r>
           </w:p>
         </w:tc>
@@ -1637,6 +1715,150 @@
           </w:tcPr>
           <w:p>
             <w:pPr>
+              <w:jc w:val="both"/>
+              <w:rPr>
+                <w:rFonts w:ascii="Arial" w:hAnsi="Arial" w:cs="Arial"/>
+                <w:lang w:eastAsia="es-ES"/>
+              </w:rPr>
+            </w:pPr>
+            <w:proofErr w:type="gramStart"/>
+            <w:r>
+              <w:rPr>
+                <w:rFonts w:ascii="Arial" w:hAnsi="Arial" w:cs="Arial"/>
+                <w:lang w:eastAsia="es-ES"/>
+              </w:rPr>
+              <w:t>2.A</w:t>
+            </w:r>
+            <w:proofErr w:type="gramEnd"/>
+            <w:r>
+              <w:rPr>
+                <w:rFonts w:ascii="Arial" w:hAnsi="Arial" w:cs="Arial"/>
+                <w:lang w:eastAsia="es-ES"/>
+              </w:rPr>
+              <w:t xml:space="preserve"> Se llama al caso de uso “Consultar paciente” y el mismo no retorna un paciente con las características deseadas.</w:t>
+            </w:r>
+          </w:p>
+          <w:p>
+            <w:pPr>
+              <w:jc w:val="both"/>
+              <w:rPr>
+                <w:rFonts w:ascii="Arial" w:hAnsi="Arial" w:cs="Arial"/>
+                <w:lang w:eastAsia="es-ES"/>
+              </w:rPr>
+            </w:pPr>
+            <w:proofErr w:type="gramStart"/>
+            <w:r>
+              <w:rPr>
+                <w:rFonts w:ascii="Arial" w:hAnsi="Arial" w:cs="Arial"/>
+                <w:lang w:eastAsia="es-ES"/>
+              </w:rPr>
+              <w:t>2.A.1</w:t>
+            </w:r>
+            <w:proofErr w:type="gramEnd"/>
+            <w:r>
+              <w:rPr>
+                <w:rFonts w:ascii="Arial" w:hAnsi="Arial" w:cs="Arial"/>
+                <w:lang w:eastAsia="es-ES"/>
+              </w:rPr>
+              <w:t xml:space="preserve"> El sistema informa la situación.</w:t>
+            </w:r>
+          </w:p>
+          <w:p>
+            <w:pPr>
+              <w:jc w:val="both"/>
+              <w:rPr>
+                <w:rFonts w:ascii="Arial" w:hAnsi="Arial" w:cs="Arial"/>
+                <w:lang w:eastAsia="es-ES"/>
+              </w:rPr>
+            </w:pPr>
+            <w:proofErr w:type="gramStart"/>
+            <w:r>
+              <w:rPr>
+                <w:rFonts w:ascii="Arial" w:hAnsi="Arial" w:cs="Arial"/>
+                <w:lang w:eastAsia="es-ES"/>
+              </w:rPr>
+              <w:t>2.A.2</w:t>
+            </w:r>
+            <w:proofErr w:type="gramEnd"/>
+            <w:r>
+              <w:rPr>
+                <w:rFonts w:ascii="Arial" w:hAnsi="Arial" w:cs="Arial"/>
+                <w:lang w:eastAsia="es-ES"/>
+              </w:rPr>
+              <w:t xml:space="preserve"> Se cancela el caso de uso.</w:t>
+            </w:r>
+          </w:p>
+        </w:tc>
+      </w:tr>
+      <w:tr>
+        <w:trPr>
+          <w:tblCellSpacing w:w="20" w:type="dxa"/>
+          <w:jc w:val="center"/>
+        </w:trPr>
+        <w:tc>
+          <w:tcPr>
+            <w:tcW w:w="2920" w:type="pct"/>
+            <w:gridSpan w:val="6"/>
+            <w:tcBorders>
+              <w:top w:val="outset" w:sz="6" w:space="0" w:color="auto"/>
+              <w:left w:val="outset" w:sz="6" w:space="0" w:color="auto"/>
+              <w:bottom w:val="outset" w:sz="6" w:space="0" w:color="auto"/>
+              <w:right w:val="outset" w:sz="6" w:space="0" w:color="auto"/>
+            </w:tcBorders>
+            <w:hideMark/>
+          </w:tcPr>
+          <w:p>
+            <w:pPr>
+              <w:pStyle w:val="Prrafodelista"/>
+              <w:numPr>
+                <w:ilvl w:val="0"/>
+                <w:numId w:val="3"/>
+              </w:numPr>
+              <w:spacing w:after="0" w:line="240" w:lineRule="auto"/>
+              <w:jc w:val="both"/>
+              <w:rPr>
+                <w:rFonts w:ascii="Arial" w:hAnsi="Arial" w:cs="Arial"/>
+                <w:lang w:val="es-ES" w:eastAsia="es-ES"/>
+              </w:rPr>
+            </w:pPr>
+            <w:r>
+              <w:rPr>
+                <w:rFonts w:ascii="Arial" w:hAnsi="Arial" w:cs="Arial"/>
+                <w:lang w:val="es-ES" w:eastAsia="es-ES"/>
+              </w:rPr>
+              <w:t xml:space="preserve">Si el usuario </w:t>
+            </w:r>
+            <w:proofErr w:type="spellStart"/>
+            <w:r>
+              <w:rPr>
+                <w:rFonts w:ascii="Arial" w:hAnsi="Arial" w:cs="Arial"/>
+                <w:lang w:val="es-ES" w:eastAsia="es-ES"/>
+              </w:rPr>
+              <w:t>logueado</w:t>
+            </w:r>
+            <w:proofErr w:type="spellEnd"/>
+            <w:r>
+              <w:rPr>
+                <w:rFonts w:ascii="Arial" w:hAnsi="Arial" w:cs="Arial"/>
+                <w:lang w:val="es-ES" w:eastAsia="es-ES"/>
+              </w:rPr>
+              <w:t xml:space="preserve"> es un alumno, el sistema busca nombre y apellido del alumno.</w:t>
+            </w:r>
+          </w:p>
+        </w:tc>
+        <w:tc>
+          <w:tcPr>
+            <w:tcW w:w="2025" w:type="pct"/>
+            <w:gridSpan w:val="3"/>
+            <w:tcBorders>
+              <w:top w:val="outset" w:sz="6" w:space="0" w:color="auto"/>
+              <w:left w:val="outset" w:sz="6" w:space="0" w:color="auto"/>
+              <w:bottom w:val="outset" w:sz="6" w:space="0" w:color="auto"/>
+              <w:right w:val="outset" w:sz="6" w:space="0" w:color="auto"/>
+            </w:tcBorders>
+          </w:tcPr>
+          <w:p>
+            <w:pPr>
               <w:pStyle w:val="Textoindependiente"/>
               <w:rPr>
                 <w:rFonts w:ascii="Arial" w:hAnsi="Arial" w:cs="Arial"/>
@@ -1664,7 +1886,7 @@
                 <w:rFonts w:ascii="Arial" w:hAnsi="Arial" w:cs="Arial"/>
                 <w:szCs w:val="22"/>
               </w:rPr>
-              <w:t xml:space="preserve">El sistema verifica el usuario </w:t>
+              <w:t xml:space="preserve">Si el usuario </w:t>
             </w:r>
             <w:proofErr w:type="spellStart"/>
             <w:r>
@@ -1680,7 +1902,15 @@
                 <w:rFonts w:ascii="Arial" w:hAnsi="Arial" w:cs="Arial"/>
                 <w:szCs w:val="22"/>
               </w:rPr>
-              <w:t xml:space="preserve"> y el mismo es un RRP.</w:t>
+              <w:t xml:space="preserve"> es un RRP el sistema solicita que se busque el alumno a </w:t>
+            </w:r>
+            <w:r>
+              <w:rPr>
+                <w:rFonts w:ascii="Arial" w:hAnsi="Arial" w:cs="Arial"/>
+                <w:szCs w:val="22"/>
+              </w:rPr>
+              <w:lastRenderedPageBreak/>
+              <w:t>quien asignar el paciente.</w:t>
             </w:r>
           </w:p>
           <w:p>
@@ -1855,15 +2085,7 @@
                 <w:rFonts w:ascii="Arial" w:hAnsi="Arial" w:cs="Arial"/>
                 <w:szCs w:val="22"/>
               </w:rPr>
-              <w:t xml:space="preserve"> El sistema muestra los datos del alumno y solicita se seleccione el alumno </w:t>
-            </w:r>
-            <w:r>
-              <w:rPr>
-                <w:rFonts w:ascii="Arial" w:hAnsi="Arial" w:cs="Arial"/>
-                <w:szCs w:val="22"/>
-              </w:rPr>
-              <w:lastRenderedPageBreak/>
-              <w:t>para la asignación.</w:t>
+              <w:t xml:space="preserve"> El sistema muestra los datos del alumno y solicita se seleccione el alumno para la asignación.</w:t>
             </w:r>
           </w:p>
           <w:p>
@@ -1915,25 +2137,6 @@
               </w:rPr>
               <w:t xml:space="preserve"> Sigue el curso normal.</w:t>
             </w:r>
-          </w:p>
-          <w:p>
-            <w:pPr>
-              <w:pStyle w:val="Textoindependiente"/>
-              <w:rPr>
-                <w:rFonts w:ascii="Arial" w:hAnsi="Arial" w:cs="Arial"/>
-                <w:szCs w:val="22"/>
-              </w:rPr>
-            </w:pPr>
-          </w:p>
-          <w:p>
-            <w:pPr>
-              <w:ind w:firstLine="434"/>
-              <w:jc w:val="both"/>
-              <w:rPr>
-                <w:rFonts w:ascii="Arial" w:hAnsi="Arial" w:cs="Arial"/>
-                <w:lang w:val="es-ES" w:eastAsia="es-ES"/>
-              </w:rPr>
-            </w:pPr>
           </w:p>
         </w:tc>
       </w:tr>
@@ -3401,6 +3604,118 @@
     </w:lvl>
   </w:abstractNum>
   <w:abstractNum w:abstractNumId="2">
+    <w:nsid w:val="4F801A09"/>
+    <w:multiLevelType w:val="hybridMultilevel"/>
+    <w:tmpl w:val="5CCED162"/>
+    <w:lvl w:ilvl="0" w:tplc="6DF6D6F0">
+      <w:numFmt w:val="bullet"/>
+      <w:lvlText w:val="-"/>
+      <w:lvlJc w:val="left"/>
+      <w:pPr>
+        <w:ind w:left="720" w:hanging="360"/>
+      </w:pPr>
+      <w:rPr>
+        <w:rFonts w:ascii="Arial" w:eastAsiaTheme="minorEastAsia" w:hAnsi="Arial" w:cs="Arial" w:hint="default"/>
+      </w:rPr>
+    </w:lvl>
+    <w:lvl w:ilvl="1" w:tplc="2C0A0003" w:tentative="1">
+      <w:start w:val="1"/>
+      <w:numFmt w:val="bullet"/>
+      <w:lvlText w:val="o"/>
+      <w:lvlJc w:val="left"/>
+      <w:pPr>
+        <w:ind w:left="1440" w:hanging="360"/>
+      </w:pPr>
+      <w:rPr>
+        <w:rFonts w:ascii="Courier New" w:hAnsi="Courier New" w:cs="Courier New" w:hint="default"/>
+      </w:rPr>
+    </w:lvl>
+    <w:lvl w:ilvl="2" w:tplc="2C0A0005" w:tentative="1">
+      <w:start w:val="1"/>
+      <w:numFmt w:val="bullet"/>
+      <w:lvlText w:val=""/>
+      <w:lvlJc w:val="left"/>
+      <w:pPr>
+        <w:ind w:left="2160" w:hanging="360"/>
+      </w:pPr>
+      <w:rPr>
+        <w:rFonts w:ascii="Wingdings" w:hAnsi="Wingdings" w:hint="default"/>
+      </w:rPr>
+    </w:lvl>
+    <w:lvl w:ilvl="3" w:tplc="2C0A0001" w:tentative="1">
+      <w:start w:val="1"/>
+      <w:numFmt w:val="bullet"/>
+      <w:lvlText w:val=""/>
+      <w:lvlJc w:val="left"/>
+      <w:pPr>
+        <w:ind w:left="2880" w:hanging="360"/>
+      </w:pPr>
+      <w:rPr>
+        <w:rFonts w:ascii="Symbol" w:hAnsi="Symbol" w:hint="default"/>
+      </w:rPr>
+    </w:lvl>
+    <w:lvl w:ilvl="4" w:tplc="2C0A0003" w:tentative="1">
+      <w:start w:val="1"/>
+      <w:numFmt w:val="bullet"/>
+      <w:lvlText w:val="o"/>
+      <w:lvlJc w:val="left"/>
+      <w:pPr>
+        <w:ind w:left="3600" w:hanging="360"/>
+      </w:pPr>
+      <w:rPr>
+        <w:rFonts w:ascii="Courier New" w:hAnsi="Courier New" w:cs="Courier New" w:hint="default"/>
+      </w:rPr>
+    </w:lvl>
+    <w:lvl w:ilvl="5" w:tplc="2C0A0005" w:tentative="1">
+      <w:start w:val="1"/>
+      <w:numFmt w:val="bullet"/>
+      <w:lvlText w:val=""/>
+      <w:lvlJc w:val="left"/>
+      <w:pPr>
+        <w:ind w:left="4320" w:hanging="360"/>
+      </w:pPr>
+      <w:rPr>
+        <w:rFonts w:ascii="Wingdings" w:hAnsi="Wingdings" w:hint="default"/>
+      </w:rPr>
+    </w:lvl>
+    <w:lvl w:ilvl="6" w:tplc="2C0A0001" w:tentative="1">
+      <w:start w:val="1"/>
+      <w:numFmt w:val="bullet"/>
+      <w:lvlText w:val=""/>
+      <w:lvlJc w:val="left"/>
+      <w:pPr>
+        <w:ind w:left="5040" w:hanging="360"/>
+      </w:pPr>
+      <w:rPr>
+        <w:rFonts w:ascii="Symbol" w:hAnsi="Symbol" w:hint="default"/>
+      </w:rPr>
+    </w:lvl>
+    <w:lvl w:ilvl="7" w:tplc="2C0A0003" w:tentative="1">
+      <w:start w:val="1"/>
+      <w:numFmt w:val="bullet"/>
+      <w:lvlText w:val="o"/>
+      <w:lvlJc w:val="left"/>
+      <w:pPr>
+        <w:ind w:left="5760" w:hanging="360"/>
+      </w:pPr>
+      <w:rPr>
+        <w:rFonts w:ascii="Courier New" w:hAnsi="Courier New" w:cs="Courier New" w:hint="default"/>
+      </w:rPr>
+    </w:lvl>
+    <w:lvl w:ilvl="8" w:tplc="2C0A0005" w:tentative="1">
+      <w:start w:val="1"/>
+      <w:numFmt w:val="bullet"/>
+      <w:lvlText w:val=""/>
+      <w:lvlJc w:val="left"/>
+      <w:pPr>
+        <w:ind w:left="6480" w:hanging="360"/>
+      </w:pPr>
+      <w:rPr>
+        <w:rFonts w:ascii="Wingdings" w:hAnsi="Wingdings" w:hint="default"/>
+      </w:rPr>
+    </w:lvl>
+  </w:abstractNum>
+  <w:abstractNum w:abstractNumId="3">
     <w:nsid w:val="64DD3EB7"/>
     <w:multiLevelType w:val="hybridMultilevel"/>
     <w:tmpl w:val="6C86BE48"/>
@@ -3513,8 +3828,120 @@
       </w:pPr>
     </w:lvl>
   </w:abstractNum>
+  <w:abstractNum w:abstractNumId="4">
+    <w:nsid w:val="7AC5399D"/>
+    <w:multiLevelType w:val="hybridMultilevel"/>
+    <w:tmpl w:val="9A6A4E54"/>
+    <w:lvl w:ilvl="0" w:tplc="699AA258">
+      <w:numFmt w:val="bullet"/>
+      <w:lvlText w:val="-"/>
+      <w:lvlJc w:val="left"/>
+      <w:pPr>
+        <w:ind w:left="720" w:hanging="360"/>
+      </w:pPr>
+      <w:rPr>
+        <w:rFonts w:ascii="Arial" w:eastAsiaTheme="minorEastAsia" w:hAnsi="Arial" w:cs="Arial" w:hint="default"/>
+      </w:rPr>
+    </w:lvl>
+    <w:lvl w:ilvl="1" w:tplc="2C0A0003" w:tentative="1">
+      <w:start w:val="1"/>
+      <w:numFmt w:val="bullet"/>
+      <w:lvlText w:val="o"/>
+      <w:lvlJc w:val="left"/>
+      <w:pPr>
+        <w:ind w:left="1440" w:hanging="360"/>
+      </w:pPr>
+      <w:rPr>
+        <w:rFonts w:ascii="Courier New" w:hAnsi="Courier New" w:cs="Courier New" w:hint="default"/>
+      </w:rPr>
+    </w:lvl>
+    <w:lvl w:ilvl="2" w:tplc="2C0A0005" w:tentative="1">
+      <w:start w:val="1"/>
+      <w:numFmt w:val="bullet"/>
+      <w:lvlText w:val=""/>
+      <w:lvlJc w:val="left"/>
+      <w:pPr>
+        <w:ind w:left="2160" w:hanging="360"/>
+      </w:pPr>
+      <w:rPr>
+        <w:rFonts w:ascii="Wingdings" w:hAnsi="Wingdings" w:hint="default"/>
+      </w:rPr>
+    </w:lvl>
+    <w:lvl w:ilvl="3" w:tplc="2C0A0001" w:tentative="1">
+      <w:start w:val="1"/>
+      <w:numFmt w:val="bullet"/>
+      <w:lvlText w:val=""/>
+      <w:lvlJc w:val="left"/>
+      <w:pPr>
+        <w:ind w:left="2880" w:hanging="360"/>
+      </w:pPr>
+      <w:rPr>
+        <w:rFonts w:ascii="Symbol" w:hAnsi="Symbol" w:hint="default"/>
+      </w:rPr>
+    </w:lvl>
+    <w:lvl w:ilvl="4" w:tplc="2C0A0003" w:tentative="1">
+      <w:start w:val="1"/>
+      <w:numFmt w:val="bullet"/>
+      <w:lvlText w:val="o"/>
+      <w:lvlJc w:val="left"/>
+      <w:pPr>
+        <w:ind w:left="3600" w:hanging="360"/>
+      </w:pPr>
+      <w:rPr>
+        <w:rFonts w:ascii="Courier New" w:hAnsi="Courier New" w:cs="Courier New" w:hint="default"/>
+      </w:rPr>
+    </w:lvl>
+    <w:lvl w:ilvl="5" w:tplc="2C0A0005" w:tentative="1">
+      <w:start w:val="1"/>
+      <w:numFmt w:val="bullet"/>
+      <w:lvlText w:val=""/>
+      <w:lvlJc w:val="left"/>
+      <w:pPr>
+        <w:ind w:left="4320" w:hanging="360"/>
+      </w:pPr>
+      <w:rPr>
+        <w:rFonts w:ascii="Wingdings" w:hAnsi="Wingdings" w:hint="default"/>
+      </w:rPr>
+    </w:lvl>
+    <w:lvl w:ilvl="6" w:tplc="2C0A0001" w:tentative="1">
+      <w:start w:val="1"/>
+      <w:numFmt w:val="bullet"/>
+      <w:lvlText w:val=""/>
+      <w:lvlJc w:val="left"/>
+      <w:pPr>
+        <w:ind w:left="5040" w:hanging="360"/>
+      </w:pPr>
+      <w:rPr>
+        <w:rFonts w:ascii="Symbol" w:hAnsi="Symbol" w:hint="default"/>
+      </w:rPr>
+    </w:lvl>
+    <w:lvl w:ilvl="7" w:tplc="2C0A0003" w:tentative="1">
+      <w:start w:val="1"/>
+      <w:numFmt w:val="bullet"/>
+      <w:lvlText w:val="o"/>
+      <w:lvlJc w:val="left"/>
+      <w:pPr>
+        <w:ind w:left="5760" w:hanging="360"/>
+      </w:pPr>
+      <w:rPr>
+        <w:rFonts w:ascii="Courier New" w:hAnsi="Courier New" w:cs="Courier New" w:hint="default"/>
+      </w:rPr>
+    </w:lvl>
+    <w:lvl w:ilvl="8" w:tplc="2C0A0005" w:tentative="1">
+      <w:start w:val="1"/>
+      <w:numFmt w:val="bullet"/>
+      <w:lvlText w:val=""/>
+      <w:lvlJc w:val="left"/>
+      <w:pPr>
+        <w:ind w:left="6480" w:hanging="360"/>
+      </w:pPr>
+      <w:rPr>
+        <w:rFonts w:ascii="Wingdings" w:hAnsi="Wingdings" w:hint="default"/>
+      </w:rPr>
+    </w:lvl>
+  </w:abstractNum>
   <w:num w:numId="1">
-    <w:abstractNumId w:val="2"/>
+    <w:abstractNumId w:val="3"/>
     <w:lvlOverride w:ilvl="0">
       <w:startOverride w:val="1"/>
     </w:lvlOverride>
@@ -3548,6 +3975,12 @@
   </w:num>
   <w:num w:numId="3">
     <w:abstractNumId w:val="0"/>
+  </w:num>
+  <w:num w:numId="4">
+    <w:abstractNumId w:val="4"/>
+  </w:num>
+  <w:num w:numId="5">
+    <w:abstractNumId w:val="2"/>
   </w:num>
 </w:numbering>
 </file>

</xml_diff>